<commit_message>
Updated/Corrected some of the documentation.
</commit_message>
<xml_diff>
--- a/WpfApp2/Documentation/L2RBot tutorial.docx
+++ b/WpfApp2/Documentation/L2RBot tutorial.docx
@@ -67,10 +67,16 @@
         </w:numPr>
       </w:pPr>
       <w:r>
-        <w:t>Be sure resolution is set to 1480x720</w:t>
-      </w:r>
-      <w:r>
-        <w:t>: settings&gt;advanced settings&gt;1480x720</w:t>
+        <w:t>Be sure resolution is set to 12</w:t>
+      </w:r>
+      <w:r>
+        <w:t>80x720</w:t>
+      </w:r>
+      <w:r>
+        <w:t>: settings&gt;advanced settings&gt;12</w:t>
+      </w:r>
+      <w:r>
+        <w:t>80x720</w:t>
       </w:r>
     </w:p>
     <w:p>
@@ -95,7 +101,14 @@
           <w:b/>
           <w:highlight w:val="yellow"/>
         </w:rPr>
-        <w:t>1480x720</w:t>
+        <w:t>12</w:t>
+      </w:r>
+      <w:r>
+        <w:rPr>
+          <w:b/>
+          <w:highlight w:val="yellow"/>
+        </w:rPr>
+        <w:t>80x720</w:t>
       </w:r>
       <w:r>
         <w:rPr>
@@ -527,19 +540,7 @@
           <w:rPr>
             <w:rStyle w:val="Hyperlink"/>
           </w:rPr>
-          <w:t>https://streamable.co</w:t>
-        </w:r>
-        <w:r>
-          <w:rPr>
-            <w:rStyle w:val="Hyperlink"/>
-          </w:rPr>
-          <w:t>m</w:t>
-        </w:r>
-        <w:r>
-          <w:rPr>
-            <w:rStyle w:val="Hyperlink"/>
-          </w:rPr>
-          <w:t>/jsvvc</w:t>
+          <w:t>https://streamable.com/jsvvc</w:t>
         </w:r>
       </w:hyperlink>
       <w:r>
@@ -574,7 +575,13 @@
         </w:numPr>
       </w:pPr>
       <w:r>
-        <w:t xml:space="preserve">If you drag any window or resize it by mistake to take it out of 1480x720, the </w:t>
+        <w:t>If you drag any window or resize it</w:t>
+      </w:r>
+      <w:r>
+        <w:t xml:space="preserve"> by mistake to take it out of 12</w:t>
+      </w:r>
+      <w:r>
+        <w:t xml:space="preserve">80x720, the </w:t>
       </w:r>
       <w:proofErr w:type="spellStart"/>
       <w:r>

</xml_diff>